<commit_message>
added description for the first few entities of DB to report
</commit_message>
<xml_diff>
--- a/practic/Записка.docx
+++ b/practic/Записка.docx
@@ -12391,6 +12391,12 @@
             <w:insideH w:val="single" w:color="auto" w:sz="4" w:space="0"/>
             <w:insideV w:val="single" w:color="auto" w:sz="4" w:space="0"/>
           </w:tblBorders>
+          <w:tblCellMar>
+            <w:top w:w="0" w:type="dxa"/>
+            <w:left w:w="108" w:type="dxa"/>
+            <w:bottom w:w="0" w:type="dxa"/>
+            <w:right w:w="108" w:type="dxa"/>
+          </w:tblCellMar>
         </w:tblPrEx>
         <w:trPr>
           <w:trHeight w:val="454" w:hRule="atLeast"/>
@@ -15956,6 +15962,12 @@
             <w:insideH w:val="single" w:color="auto" w:sz="4" w:space="0"/>
             <w:insideV w:val="single" w:color="auto" w:sz="4" w:space="0"/>
           </w:tblBorders>
+          <w:tblCellMar>
+            <w:top w:w="0" w:type="dxa"/>
+            <w:left w:w="108" w:type="dxa"/>
+            <w:bottom w:w="0" w:type="dxa"/>
+            <w:right w:w="108" w:type="dxa"/>
+          </w:tblCellMar>
         </w:tblPrEx>
         <w:trPr>
           <w:trHeight w:val="363" w:hRule="atLeast"/>
@@ -18331,8 +18343,8 @@
       <w:r>
         <w:drawing>
           <wp:inline distT="0" distB="0" distL="114300" distR="114300">
-            <wp:extent cx="2990850" cy="2409825"/>
-            <wp:effectExtent l="0" t="0" r="0" b="9525"/>
+            <wp:extent cx="3356610" cy="2704465"/>
+            <wp:effectExtent l="0" t="0" r="15240" b="635"/>
             <wp:docPr id="7" name="Изображение 3"/>
             <wp:cNvGraphicFramePr>
               <a:graphicFrameLocks xmlns:a="http://schemas.openxmlformats.org/drawingml/2006/main" noChangeAspect="1"/>
@@ -18355,7 +18367,7 @@
                   <pic:spPr>
                     <a:xfrm>
                       <a:off x="0" y="0"/>
-                      <a:ext cx="2990850" cy="2409825"/>
+                      <a:ext cx="3356610" cy="2704465"/>
                     </a:xfrm>
                     <a:prstGeom prst="rect">
                       <a:avLst/>
@@ -18655,9 +18667,1313 @@
           <w:rFonts w:hint="default"/>
           <w:i w:val="0"/>
           <w:iCs w:val="0"/>
-          <w:lang w:val="en-US"/>
-        </w:rPr>
-      </w:pPr>
+          <w:lang w:val="ru-RU"/>
+        </w:rPr>
+      </w:pPr>
+      <w:r>
+        <w:rPr>
+          <w:rFonts w:hint="default"/>
+          <w:i w:val="0"/>
+          <w:iCs w:val="0"/>
+          <w:lang w:val="ru-RU"/>
+        </w:rPr>
+        <w:t xml:space="preserve">Ресурсная база данных имеет реляционную структуру. Она реализована с помощью </w:t>
+      </w:r>
+      <w:r>
+        <w:rPr>
+          <w:rFonts w:hint="default"/>
+          <w:i/>
+          <w:iCs/>
+          <w:lang w:val="en-US"/>
+        </w:rPr>
+        <w:t>MS SQL Server</w:t>
+      </w:r>
+      <w:r>
+        <w:rPr>
+          <w:rFonts w:hint="default"/>
+          <w:i w:val="0"/>
+          <w:iCs w:val="0"/>
+          <w:lang w:val="en-US"/>
+        </w:rPr>
+        <w:t>.</w:t>
+      </w:r>
+      <w:r>
+        <w:rPr>
+          <w:rFonts w:hint="default"/>
+          <w:i w:val="0"/>
+          <w:iCs w:val="0"/>
+          <w:lang w:val="ru-RU"/>
+        </w:rPr>
+        <w:t xml:space="preserve"> Для указания связи между пользователем и сущностью в ресурсной базе данных используется поле </w:t>
+      </w:r>
+      <w:r>
+        <w:rPr>
+          <w:rFonts w:hint="default"/>
+          <w:i/>
+          <w:iCs/>
+          <w:lang w:val="en-US"/>
+        </w:rPr>
+        <w:t>accountId</w:t>
+      </w:r>
+      <w:r>
+        <w:rPr>
+          <w:rFonts w:hint="default"/>
+          <w:i w:val="0"/>
+          <w:iCs w:val="0"/>
+          <w:lang w:val="en-US"/>
+        </w:rPr>
+        <w:t xml:space="preserve">. </w:t>
+      </w:r>
+      <w:r>
+        <w:rPr>
+          <w:rFonts w:hint="default"/>
+          <w:i w:val="0"/>
+          <w:iCs w:val="0"/>
+          <w:lang w:val="ru-RU"/>
+        </w:rPr>
+        <w:t xml:space="preserve">Это строковое поле и оно совпадает с идентификатором пользователя в базе данных пользователей. </w:t>
+      </w:r>
+    </w:p>
+    <w:p>
+      <w:pPr>
+        <w:tabs>
+          <w:tab w:val="left" w:pos="0"/>
+        </w:tabs>
+        <w:ind w:left="0" w:leftChars="0" w:firstLine="560" w:firstLineChars="200"/>
+        <w:jc w:val="both"/>
+        <w:rPr>
+          <w:rFonts w:hint="default"/>
+          <w:i w:val="0"/>
+          <w:iCs w:val="0"/>
+          <w:lang w:val="ru-RU"/>
+        </w:rPr>
+      </w:pPr>
+      <w:r>
+        <w:rPr>
+          <w:rFonts w:hint="default"/>
+          <w:i w:val="0"/>
+          <w:iCs w:val="0"/>
+          <w:lang w:val="ru-RU"/>
+        </w:rPr>
+        <w:t xml:space="preserve">Например, это поле используется для указания связи между пользователями и их профилями. Каждый пользователь имеет свой профиль, который возвращается ему при обращении в базу данных с его идентификатором. </w:t>
+      </w:r>
+    </w:p>
+    <w:p>
+      <w:pPr>
+        <w:tabs>
+          <w:tab w:val="left" w:pos="0"/>
+        </w:tabs>
+        <w:ind w:left="0" w:leftChars="0" w:firstLine="560" w:firstLineChars="200"/>
+        <w:jc w:val="both"/>
+        <w:rPr>
+          <w:rFonts w:hint="default"/>
+          <w:i w:val="0"/>
+          <w:iCs w:val="0"/>
+          <w:lang w:val="ru-RU"/>
+        </w:rPr>
+      </w:pPr>
+      <w:r>
+        <w:rPr>
+          <w:rFonts w:hint="default"/>
+          <w:i w:val="0"/>
+          <w:iCs w:val="0"/>
+          <w:lang w:val="ru-RU"/>
+        </w:rPr>
+        <w:t>Также данное идентификационное поле используется для указания связей между пользователями и их областей проектов и между пользователями и их вложениями, так как у каждого пользователя свои наборы этих сущностей. Остальные сущности базы данных не зависят от идентификатора пользователя, однако имеют связи с зависящими сущностями. Это хорошо с точки зрения хранения информации, однако немного замедляет получение данных из базы.</w:t>
+      </w:r>
+    </w:p>
+    <w:p>
+      <w:pPr>
+        <w:tabs>
+          <w:tab w:val="left" w:pos="0"/>
+        </w:tabs>
+        <w:ind w:left="0" w:leftChars="0" w:firstLine="560" w:firstLineChars="200"/>
+        <w:jc w:val="both"/>
+        <w:rPr>
+          <w:rFonts w:hint="default"/>
+          <w:i w:val="0"/>
+          <w:iCs w:val="0"/>
+          <w:lang w:val="ru-RU"/>
+        </w:rPr>
+      </w:pPr>
+      <w:r>
+        <w:rPr>
+          <w:rFonts w:hint="default"/>
+          <w:i w:val="0"/>
+          <w:iCs w:val="0"/>
+          <w:lang w:val="ru-RU"/>
+        </w:rPr>
+        <w:t>Сущности базы данных и их связи изображены на рисунке 2.3.</w:t>
+      </w:r>
+    </w:p>
+    <w:p>
+      <w:pPr>
+        <w:tabs>
+          <w:tab w:val="left" w:pos="0"/>
+        </w:tabs>
+        <w:ind w:left="0" w:leftChars="0" w:firstLine="560" w:firstLineChars="200"/>
+        <w:jc w:val="both"/>
+        <w:rPr>
+          <w:rFonts w:hint="default"/>
+          <w:i w:val="0"/>
+          <w:iCs w:val="0"/>
+          <w:lang w:val="ru-RU"/>
+        </w:rPr>
+      </w:pPr>
+    </w:p>
+    <w:p>
+      <w:pPr>
+        <w:tabs>
+          <w:tab w:val="left" w:pos="0"/>
+        </w:tabs>
+        <w:ind w:left="0" w:leftChars="0" w:firstLine="560" w:firstLineChars="200"/>
+        <w:jc w:val="center"/>
+      </w:pPr>
+      <w:r>
+        <w:drawing>
+          <wp:inline distT="0" distB="0" distL="114300" distR="114300">
+            <wp:extent cx="5518150" cy="3763645"/>
+            <wp:effectExtent l="0" t="0" r="6350" b="8255"/>
+            <wp:docPr id="9" name="Изображение 5"/>
+            <wp:cNvGraphicFramePr>
+              <a:graphicFrameLocks xmlns:a="http://schemas.openxmlformats.org/drawingml/2006/main" noChangeAspect="1"/>
+            </wp:cNvGraphicFramePr>
+            <a:graphic xmlns:a="http://schemas.openxmlformats.org/drawingml/2006/main">
+              <a:graphicData uri="http://schemas.openxmlformats.org/drawingml/2006/picture">
+                <pic:pic xmlns:pic="http://schemas.openxmlformats.org/drawingml/2006/picture">
+                  <pic:nvPicPr>
+                    <pic:cNvPr id="9" name="Изображение 5"/>
+                    <pic:cNvPicPr>
+                      <a:picLocks noChangeAspect="1"/>
+                    </pic:cNvPicPr>
+                  </pic:nvPicPr>
+                  <pic:blipFill>
+                    <a:blip r:embed="rId10"/>
+                    <a:stretch>
+                      <a:fillRect/>
+                    </a:stretch>
+                  </pic:blipFill>
+                  <pic:spPr>
+                    <a:xfrm>
+                      <a:off x="0" y="0"/>
+                      <a:ext cx="5518150" cy="3763645"/>
+                    </a:xfrm>
+                    <a:prstGeom prst="rect">
+                      <a:avLst/>
+                    </a:prstGeom>
+                    <a:noFill/>
+                    <a:ln>
+                      <a:noFill/>
+                    </a:ln>
+                  </pic:spPr>
+                </pic:pic>
+              </a:graphicData>
+            </a:graphic>
+          </wp:inline>
+        </w:drawing>
+      </w:r>
+    </w:p>
+    <w:p>
+      <w:pPr>
+        <w:tabs>
+          <w:tab w:val="left" w:pos="0"/>
+        </w:tabs>
+        <w:ind w:left="0" w:leftChars="0" w:firstLine="560" w:firstLineChars="200"/>
+        <w:jc w:val="center"/>
+      </w:pPr>
+    </w:p>
+    <w:p>
+      <w:pPr>
+        <w:tabs>
+          <w:tab w:val="left" w:pos="0"/>
+        </w:tabs>
+        <w:ind w:left="0" w:leftChars="0" w:firstLine="560" w:firstLineChars="200"/>
+        <w:jc w:val="center"/>
+        <w:rPr>
+          <w:rFonts w:hint="default"/>
+          <w:lang w:val="ru-RU"/>
+        </w:rPr>
+      </w:pPr>
+      <w:r>
+        <w:rPr>
+          <w:lang w:val="ru-RU"/>
+        </w:rPr>
+        <w:t>Рисунок</w:t>
+      </w:r>
+      <w:r>
+        <w:rPr>
+          <w:rFonts w:hint="default"/>
+          <w:lang w:val="ru-RU"/>
+        </w:rPr>
+        <w:t xml:space="preserve"> 2.3 – Связи сущностей базы данных</w:t>
+      </w:r>
+    </w:p>
+    <w:p>
+      <w:pPr>
+        <w:tabs>
+          <w:tab w:val="left" w:pos="0"/>
+        </w:tabs>
+        <w:ind w:left="0" w:leftChars="0" w:firstLine="560" w:firstLineChars="200"/>
+        <w:jc w:val="both"/>
+        <w:rPr>
+          <w:rFonts w:hint="default"/>
+          <w:lang w:val="ru-RU"/>
+        </w:rPr>
+      </w:pPr>
+    </w:p>
+    <w:p>
+      <w:pPr>
+        <w:tabs>
+          <w:tab w:val="left" w:pos="0"/>
+        </w:tabs>
+        <w:ind w:firstLine="560" w:firstLineChars="200"/>
+        <w:jc w:val="both"/>
+        <w:rPr>
+          <w:rFonts w:hint="default" w:cs="Times New Roman"/>
+          <w:lang w:val="ru-RU"/>
+        </w:rPr>
+      </w:pPr>
+      <w:r>
+        <w:rPr>
+          <w:rFonts w:cs="Times New Roman"/>
+          <w:lang w:val="ru-RU"/>
+        </w:rPr>
+        <w:t>В</w:t>
+      </w:r>
+      <w:r>
+        <w:rPr>
+          <w:rFonts w:hint="default" w:cs="Times New Roman"/>
+          <w:lang w:val="ru-RU"/>
+        </w:rPr>
+        <w:t xml:space="preserve"> результате проектирования базы данных были получены следующие сущности:</w:t>
+      </w:r>
+    </w:p>
+    <w:p>
+      <w:pPr>
+        <w:tabs>
+          <w:tab w:val="left" w:pos="0"/>
+        </w:tabs>
+        <w:ind w:firstLine="560" w:firstLineChars="200"/>
+        <w:jc w:val="both"/>
+        <w:rPr>
+          <w:rFonts w:hint="default" w:cs="Times New Roman"/>
+          <w:lang w:val="ru-RU"/>
+        </w:rPr>
+      </w:pPr>
+      <w:r>
+        <w:rPr>
+          <w:rFonts w:hint="default" w:cs="Times New Roman"/>
+          <w:lang w:val="ru-RU"/>
+        </w:rPr>
+        <w:t>– «Профиль пользователя»;</w:t>
+      </w:r>
+    </w:p>
+    <w:p>
+      <w:pPr>
+        <w:tabs>
+          <w:tab w:val="left" w:pos="0"/>
+        </w:tabs>
+        <w:ind w:firstLine="560" w:firstLineChars="200"/>
+        <w:jc w:val="both"/>
+        <w:rPr>
+          <w:rFonts w:hint="default" w:cs="Times New Roman"/>
+          <w:lang w:val="ru-RU"/>
+        </w:rPr>
+      </w:pPr>
+      <w:r>
+        <w:rPr>
+          <w:rFonts w:hint="default" w:cs="Times New Roman"/>
+          <w:lang w:val="ru-RU"/>
+        </w:rPr>
+        <w:t>– «Область проектов»;</w:t>
+      </w:r>
+    </w:p>
+    <w:p>
+      <w:pPr>
+        <w:tabs>
+          <w:tab w:val="left" w:pos="0"/>
+        </w:tabs>
+        <w:ind w:firstLine="560" w:firstLineChars="200"/>
+        <w:jc w:val="both"/>
+        <w:rPr>
+          <w:rFonts w:hint="default" w:cs="Times New Roman"/>
+          <w:lang w:val="ru-RU"/>
+        </w:rPr>
+      </w:pPr>
+      <w:r>
+        <w:rPr>
+          <w:rFonts w:hint="default" w:cs="Times New Roman"/>
+          <w:lang w:val="ru-RU"/>
+        </w:rPr>
+        <w:t>– «Проект»;</w:t>
+      </w:r>
+    </w:p>
+    <w:p>
+      <w:pPr>
+        <w:tabs>
+          <w:tab w:val="left" w:pos="0"/>
+        </w:tabs>
+        <w:ind w:firstLine="560" w:firstLineChars="200"/>
+        <w:jc w:val="both"/>
+        <w:rPr>
+          <w:rFonts w:hint="default" w:cs="Times New Roman"/>
+          <w:lang w:val="ru-RU"/>
+        </w:rPr>
+      </w:pPr>
+      <w:r>
+        <w:rPr>
+          <w:rFonts w:hint="default" w:cs="Times New Roman"/>
+          <w:lang w:val="ru-RU"/>
+        </w:rPr>
+        <w:t>– «Стадия»;</w:t>
+      </w:r>
+    </w:p>
+    <w:p>
+      <w:pPr>
+        <w:tabs>
+          <w:tab w:val="left" w:pos="0"/>
+        </w:tabs>
+        <w:ind w:firstLine="560" w:firstLineChars="200"/>
+        <w:jc w:val="both"/>
+        <w:rPr>
+          <w:rFonts w:hint="default" w:cs="Times New Roman"/>
+          <w:lang w:val="ru-RU"/>
+        </w:rPr>
+      </w:pPr>
+      <w:r>
+        <w:rPr>
+          <w:rFonts w:hint="default" w:cs="Times New Roman"/>
+          <w:lang w:val="ru-RU"/>
+        </w:rPr>
+        <w:t>– «Вложение в стадии»;</w:t>
+      </w:r>
+    </w:p>
+    <w:p>
+      <w:pPr>
+        <w:tabs>
+          <w:tab w:val="left" w:pos="0"/>
+        </w:tabs>
+        <w:ind w:firstLine="560" w:firstLineChars="200"/>
+        <w:jc w:val="both"/>
+        <w:rPr>
+          <w:rFonts w:hint="default" w:cs="Times New Roman"/>
+          <w:lang w:val="ru-RU"/>
+        </w:rPr>
+      </w:pPr>
+      <w:r>
+        <w:rPr>
+          <w:rFonts w:hint="default" w:cs="Times New Roman"/>
+          <w:lang w:val="ru-RU"/>
+        </w:rPr>
+        <w:t>– «Пользовательское вложение»;</w:t>
+      </w:r>
+    </w:p>
+    <w:p>
+      <w:pPr>
+        <w:tabs>
+          <w:tab w:val="left" w:pos="0"/>
+        </w:tabs>
+        <w:ind w:firstLine="560" w:firstLineChars="200"/>
+        <w:jc w:val="both"/>
+        <w:rPr>
+          <w:rFonts w:hint="default"/>
+          <w:i w:val="0"/>
+          <w:iCs w:val="0"/>
+          <w:lang w:val="ru-RU"/>
+        </w:rPr>
+      </w:pPr>
+      <w:r>
+        <w:rPr>
+          <w:rFonts w:hint="default" w:cs="Times New Roman"/>
+          <w:lang w:val="ru-RU"/>
+        </w:rPr>
+        <w:t>– «Тип вложения».</w:t>
+      </w:r>
+    </w:p>
+    <w:p>
+      <w:pPr>
+        <w:tabs>
+          <w:tab w:val="left" w:pos="0"/>
+        </w:tabs>
+        <w:ind w:firstLine="560" w:firstLineChars="200"/>
+        <w:jc w:val="both"/>
+        <w:rPr>
+          <w:rFonts w:hint="default" w:cs="Times New Roman"/>
+          <w:lang w:val="ru-RU"/>
+        </w:rPr>
+      </w:pPr>
+      <w:r>
+        <w:rPr>
+          <w:rFonts w:hint="default" w:cs="Times New Roman"/>
+          <w:lang w:val="ru-RU"/>
+        </w:rPr>
+        <w:t>В сущности «Профиль пользователя» определены следующие атрибуты: «Идентификатор пользователя», «Имя профиля», «Описание профиля», «Иконка профиля» и «Изображение профиля». В качестве уникального идентификатора служит «Идентификатор профиля». Более подробное описание каждого атрибута приведено в таблице 2.3.</w:t>
+      </w:r>
+    </w:p>
+    <w:p>
+      <w:pPr>
+        <w:tabs>
+          <w:tab w:val="left" w:pos="0"/>
+        </w:tabs>
+        <w:ind w:firstLine="560" w:firstLineChars="200"/>
+        <w:jc w:val="both"/>
+        <w:rPr>
+          <w:rFonts w:hint="default" w:cs="Times New Roman"/>
+          <w:lang w:val="ru-RU"/>
+        </w:rPr>
+      </w:pPr>
+    </w:p>
+    <w:p>
+      <w:pPr>
+        <w:keepNext w:val="0"/>
+        <w:keepLines w:val="0"/>
+        <w:pageBreakBefore w:val="0"/>
+        <w:widowControl/>
+        <w:kinsoku/>
+        <w:wordWrap/>
+        <w:overflowPunct/>
+        <w:topLinePunct w:val="0"/>
+        <w:autoSpaceDE/>
+        <w:autoSpaceDN/>
+        <w:bidi w:val="0"/>
+        <w:adjustRightInd/>
+        <w:snapToGrid/>
+        <w:spacing w:line="360" w:lineRule="atLeast"/>
+        <w:ind w:left="0" w:leftChars="0" w:firstLine="560" w:firstLineChars="0"/>
+        <w:contextualSpacing/>
+        <w:jc w:val="both"/>
+        <w:textAlignment w:val="auto"/>
+      </w:pPr>
+      <w:r>
+        <w:t>Таблица 2.</w:t>
+      </w:r>
+      <w:r>
+        <w:rPr>
+          <w:rFonts w:hint="default"/>
+          <w:lang w:val="ru-RU"/>
+        </w:rPr>
+        <w:t xml:space="preserve">3 </w:t>
+      </w:r>
+      <w:r>
+        <w:t xml:space="preserve">– Описание атрибутов </w:t>
+      </w:r>
+      <w:r>
+        <w:rPr>
+          <w:lang w:val="ru-RU"/>
+        </w:rPr>
+        <w:t>сущности</w:t>
+      </w:r>
+      <w:r>
+        <w:rPr>
+          <w:rFonts w:hint="default"/>
+          <w:lang w:val="ru-RU"/>
+        </w:rPr>
+        <w:t xml:space="preserve"> </w:t>
+      </w:r>
+      <w:r>
+        <w:t>«</w:t>
+      </w:r>
+      <w:r>
+        <w:rPr>
+          <w:rFonts w:hint="default" w:cs="Times New Roman"/>
+          <w:lang w:val="ru-RU"/>
+        </w:rPr>
+        <w:t>Исходное изображение</w:t>
+      </w:r>
+      <w:r>
+        <w:t>»</w:t>
+      </w:r>
+    </w:p>
+    <w:tbl>
+      <w:tblPr>
+        <w:tblStyle w:val="5"/>
+        <w:tblW w:w="0" w:type="auto"/>
+        <w:tblInd w:w="0" w:type="dxa"/>
+        <w:tblBorders>
+          <w:top w:val="single" w:color="auto" w:sz="4" w:space="0"/>
+          <w:left w:val="single" w:color="auto" w:sz="4" w:space="0"/>
+          <w:bottom w:val="single" w:color="auto" w:sz="4" w:space="0"/>
+          <w:right w:val="single" w:color="auto" w:sz="4" w:space="0"/>
+          <w:insideH w:val="single" w:color="auto" w:sz="4" w:space="0"/>
+          <w:insideV w:val="single" w:color="auto" w:sz="4" w:space="0"/>
+        </w:tblBorders>
+        <w:tblLayout w:type="autofit"/>
+        <w:tblCellMar>
+          <w:top w:w="0" w:type="dxa"/>
+          <w:left w:w="108" w:type="dxa"/>
+          <w:bottom w:w="0" w:type="dxa"/>
+          <w:right w:w="108" w:type="dxa"/>
+        </w:tblCellMar>
+      </w:tblPr>
+      <w:tblGrid>
+        <w:gridCol w:w="2273"/>
+        <w:gridCol w:w="4791"/>
+        <w:gridCol w:w="2281"/>
+      </w:tblGrid>
+      <w:tr>
+        <w:tblPrEx>
+          <w:tblBorders>
+            <w:top w:val="single" w:color="auto" w:sz="4" w:space="0"/>
+            <w:left w:val="single" w:color="auto" w:sz="4" w:space="0"/>
+            <w:bottom w:val="single" w:color="auto" w:sz="4" w:space="0"/>
+            <w:right w:val="single" w:color="auto" w:sz="4" w:space="0"/>
+            <w:insideH w:val="single" w:color="auto" w:sz="4" w:space="0"/>
+            <w:insideV w:val="single" w:color="auto" w:sz="4" w:space="0"/>
+          </w:tblBorders>
+          <w:tblCellMar>
+            <w:top w:w="0" w:type="dxa"/>
+            <w:left w:w="108" w:type="dxa"/>
+            <w:bottom w:w="0" w:type="dxa"/>
+            <w:right w:w="108" w:type="dxa"/>
+          </w:tblCellMar>
+        </w:tblPrEx>
+        <w:trPr>
+          <w:trHeight w:val="454" w:hRule="atLeast"/>
+        </w:trPr>
+        <w:tc>
+          <w:tcPr>
+            <w:tcW w:w="2273" w:type="dxa"/>
+            <w:vAlign w:val="center"/>
+          </w:tcPr>
+          <w:p>
+            <w:pPr>
+              <w:spacing w:line="360" w:lineRule="atLeast"/>
+              <w:contextualSpacing/>
+              <w:jc w:val="center"/>
+            </w:pPr>
+            <w:r>
+              <w:t>Атрибуты</w:t>
+            </w:r>
+          </w:p>
+        </w:tc>
+        <w:tc>
+          <w:tcPr>
+            <w:tcW w:w="4791" w:type="dxa"/>
+            <w:vAlign w:val="center"/>
+          </w:tcPr>
+          <w:p>
+            <w:pPr>
+              <w:spacing w:line="360" w:lineRule="atLeast"/>
+              <w:contextualSpacing/>
+              <w:jc w:val="center"/>
+            </w:pPr>
+            <w:r>
+              <w:t>Описание домена</w:t>
+            </w:r>
+          </w:p>
+        </w:tc>
+        <w:tc>
+          <w:tcPr>
+            <w:tcW w:w="2281" w:type="dxa"/>
+            <w:vAlign w:val="center"/>
+          </w:tcPr>
+          <w:p>
+            <w:pPr>
+              <w:spacing w:line="360" w:lineRule="atLeast"/>
+              <w:contextualSpacing/>
+              <w:jc w:val="center"/>
+            </w:pPr>
+            <w:r>
+              <w:t>Тип данных</w:t>
+            </w:r>
+          </w:p>
+        </w:tc>
+      </w:tr>
+      <w:tr>
+        <w:tblPrEx>
+          <w:tblBorders>
+            <w:top w:val="single" w:color="auto" w:sz="4" w:space="0"/>
+            <w:left w:val="single" w:color="auto" w:sz="4" w:space="0"/>
+            <w:bottom w:val="single" w:color="auto" w:sz="4" w:space="0"/>
+            <w:right w:val="single" w:color="auto" w:sz="4" w:space="0"/>
+            <w:insideH w:val="single" w:color="auto" w:sz="4" w:space="0"/>
+            <w:insideV w:val="single" w:color="auto" w:sz="4" w:space="0"/>
+          </w:tblBorders>
+          <w:tblCellMar>
+            <w:top w:w="0" w:type="dxa"/>
+            <w:left w:w="108" w:type="dxa"/>
+            <w:bottom w:w="0" w:type="dxa"/>
+            <w:right w:w="108" w:type="dxa"/>
+          </w:tblCellMar>
+        </w:tblPrEx>
+        <w:trPr>
+          <w:trHeight w:val="831" w:hRule="atLeast"/>
+        </w:trPr>
+        <w:tc>
+          <w:tcPr>
+            <w:tcW w:w="2273" w:type="dxa"/>
+            <w:vAlign w:val="center"/>
+          </w:tcPr>
+          <w:p>
+            <w:pPr>
+              <w:spacing w:line="360" w:lineRule="atLeast"/>
+              <w:contextualSpacing/>
+              <w:jc w:val="center"/>
+              <w:rPr>
+                <w:rFonts w:hint="default"/>
+                <w:lang w:val="ru-RU"/>
+              </w:rPr>
+            </w:pPr>
+            <w:r>
+              <w:rPr>
+                <w:rFonts w:hint="default" w:cs="Times New Roman"/>
+                <w:lang w:val="ru-RU"/>
+              </w:rPr>
+              <w:t>Идентификатор профиля</w:t>
+            </w:r>
+          </w:p>
+        </w:tc>
+        <w:tc>
+          <w:tcPr>
+            <w:tcW w:w="4791" w:type="dxa"/>
+            <w:vAlign w:val="center"/>
+          </w:tcPr>
+          <w:p>
+            <w:pPr>
+              <w:spacing w:line="360" w:lineRule="atLeast"/>
+              <w:contextualSpacing/>
+              <w:jc w:val="center"/>
+            </w:pPr>
+            <w:r>
+              <w:t>Уникальный инкрементируемый идентификатор. Является первичным ключом</w:t>
+            </w:r>
+          </w:p>
+        </w:tc>
+        <w:tc>
+          <w:tcPr>
+            <w:tcW w:w="2281" w:type="dxa"/>
+            <w:vAlign w:val="center"/>
+          </w:tcPr>
+          <w:p>
+            <w:pPr>
+              <w:spacing w:line="360" w:lineRule="atLeast"/>
+              <w:contextualSpacing/>
+              <w:jc w:val="center"/>
+            </w:pPr>
+            <w:r>
+              <w:t>Целочисленный</w:t>
+            </w:r>
+          </w:p>
+        </w:tc>
+      </w:tr>
+    </w:tbl>
+    <w:p>
+      <w:pPr>
+        <w:ind w:left="0" w:leftChars="0" w:firstLine="560" w:firstLineChars="200"/>
+        <w:rPr>
+          <w:rFonts w:hint="default"/>
+          <w:lang w:val="ru-RU"/>
+        </w:rPr>
+      </w:pPr>
+      <w:r>
+        <w:rPr>
+          <w:rFonts w:hint="default"/>
+          <w:lang w:val="ru-RU"/>
+        </w:rPr>
+        <w:t>Продолжение таблицы 2.3</w:t>
+      </w:r>
+    </w:p>
+    <w:tbl>
+      <w:tblPr>
+        <w:tblStyle w:val="5"/>
+        <w:tblW w:w="0" w:type="auto"/>
+        <w:tblInd w:w="0" w:type="dxa"/>
+        <w:tblBorders>
+          <w:top w:val="single" w:color="auto" w:sz="4" w:space="0"/>
+          <w:left w:val="single" w:color="auto" w:sz="4" w:space="0"/>
+          <w:bottom w:val="single" w:color="auto" w:sz="4" w:space="0"/>
+          <w:right w:val="single" w:color="auto" w:sz="4" w:space="0"/>
+          <w:insideH w:val="single" w:color="auto" w:sz="4" w:space="0"/>
+          <w:insideV w:val="single" w:color="auto" w:sz="4" w:space="0"/>
+        </w:tblBorders>
+        <w:tblLayout w:type="autofit"/>
+        <w:tblCellMar>
+          <w:top w:w="0" w:type="dxa"/>
+          <w:left w:w="108" w:type="dxa"/>
+          <w:bottom w:w="0" w:type="dxa"/>
+          <w:right w:w="108" w:type="dxa"/>
+        </w:tblCellMar>
+      </w:tblPr>
+      <w:tblGrid>
+        <w:gridCol w:w="2273"/>
+        <w:gridCol w:w="4791"/>
+        <w:gridCol w:w="2281"/>
+      </w:tblGrid>
+      <w:tr>
+        <w:tblPrEx>
+          <w:tblBorders>
+            <w:top w:val="single" w:color="auto" w:sz="4" w:space="0"/>
+            <w:left w:val="single" w:color="auto" w:sz="4" w:space="0"/>
+            <w:bottom w:val="single" w:color="auto" w:sz="4" w:space="0"/>
+            <w:right w:val="single" w:color="auto" w:sz="4" w:space="0"/>
+            <w:insideH w:val="single" w:color="auto" w:sz="4" w:space="0"/>
+            <w:insideV w:val="single" w:color="auto" w:sz="4" w:space="0"/>
+          </w:tblBorders>
+          <w:tblCellMar>
+            <w:top w:w="0" w:type="dxa"/>
+            <w:left w:w="108" w:type="dxa"/>
+            <w:bottom w:w="0" w:type="dxa"/>
+            <w:right w:w="108" w:type="dxa"/>
+          </w:tblCellMar>
+        </w:tblPrEx>
+        <w:trPr>
+          <w:trHeight w:val="454" w:hRule="atLeast"/>
+        </w:trPr>
+        <w:tc>
+          <w:tcPr>
+            <w:tcW w:w="2273" w:type="dxa"/>
+            <w:vAlign w:val="center"/>
+          </w:tcPr>
+          <w:p>
+            <w:pPr>
+              <w:spacing w:line="360" w:lineRule="atLeast"/>
+              <w:contextualSpacing/>
+              <w:jc w:val="center"/>
+            </w:pPr>
+            <w:r>
+              <w:t>Атрибуты</w:t>
+            </w:r>
+          </w:p>
+        </w:tc>
+        <w:tc>
+          <w:tcPr>
+            <w:tcW w:w="4791" w:type="dxa"/>
+            <w:vAlign w:val="center"/>
+          </w:tcPr>
+          <w:p>
+            <w:pPr>
+              <w:spacing w:line="360" w:lineRule="atLeast"/>
+              <w:contextualSpacing/>
+              <w:jc w:val="center"/>
+            </w:pPr>
+            <w:r>
+              <w:t>Описание домена</w:t>
+            </w:r>
+          </w:p>
+        </w:tc>
+        <w:tc>
+          <w:tcPr>
+            <w:tcW w:w="2281" w:type="dxa"/>
+            <w:vAlign w:val="center"/>
+          </w:tcPr>
+          <w:p>
+            <w:pPr>
+              <w:spacing w:line="360" w:lineRule="atLeast"/>
+              <w:contextualSpacing/>
+              <w:jc w:val="center"/>
+            </w:pPr>
+            <w:r>
+              <w:t>Тип данных</w:t>
+            </w:r>
+          </w:p>
+        </w:tc>
+      </w:tr>
+      <w:tr>
+        <w:tblPrEx>
+          <w:tblBorders>
+            <w:top w:val="single" w:color="auto" w:sz="4" w:space="0"/>
+            <w:left w:val="single" w:color="auto" w:sz="4" w:space="0"/>
+            <w:bottom w:val="single" w:color="auto" w:sz="4" w:space="0"/>
+            <w:right w:val="single" w:color="auto" w:sz="4" w:space="0"/>
+            <w:insideH w:val="single" w:color="auto" w:sz="4" w:space="0"/>
+            <w:insideV w:val="single" w:color="auto" w:sz="4" w:space="0"/>
+          </w:tblBorders>
+          <w:tblCellMar>
+            <w:top w:w="0" w:type="dxa"/>
+            <w:left w:w="108" w:type="dxa"/>
+            <w:bottom w:w="0" w:type="dxa"/>
+            <w:right w:w="108" w:type="dxa"/>
+          </w:tblCellMar>
+        </w:tblPrEx>
+        <w:trPr>
+          <w:trHeight w:val="831" w:hRule="atLeast"/>
+        </w:trPr>
+        <w:tc>
+          <w:tcPr>
+            <w:tcW w:w="2273" w:type="dxa"/>
+            <w:vAlign w:val="center"/>
+          </w:tcPr>
+          <w:p>
+            <w:pPr>
+              <w:spacing w:line="360" w:lineRule="atLeast"/>
+              <w:contextualSpacing/>
+              <w:jc w:val="center"/>
+              <w:rPr>
+                <w:rFonts w:hint="default"/>
+                <w:lang w:val="ru-RU"/>
+              </w:rPr>
+            </w:pPr>
+            <w:r>
+              <w:rPr>
+                <w:rFonts w:hint="default" w:cs="Times New Roman"/>
+                <w:lang w:val="ru-RU"/>
+              </w:rPr>
+              <w:t>Идентификатор пользователя</w:t>
+            </w:r>
+          </w:p>
+        </w:tc>
+        <w:tc>
+          <w:tcPr>
+            <w:tcW w:w="4791" w:type="dxa"/>
+            <w:vAlign w:val="center"/>
+          </w:tcPr>
+          <w:p>
+            <w:pPr>
+              <w:spacing w:line="360" w:lineRule="atLeast"/>
+              <w:contextualSpacing/>
+              <w:jc w:val="center"/>
+              <w:rPr>
+                <w:rFonts w:hint="default"/>
+                <w:lang w:val="ru-RU"/>
+              </w:rPr>
+            </w:pPr>
+            <w:r>
+              <w:rPr>
+                <w:rFonts w:hint="default"/>
+                <w:lang w:val="ru-RU"/>
+              </w:rPr>
+              <w:t>Содержит идентификатор пользователя, связанного с этим профилем</w:t>
+            </w:r>
+          </w:p>
+        </w:tc>
+        <w:tc>
+          <w:tcPr>
+            <w:tcW w:w="2281" w:type="dxa"/>
+            <w:vAlign w:val="center"/>
+          </w:tcPr>
+          <w:p>
+            <w:pPr>
+              <w:spacing w:line="360" w:lineRule="atLeast"/>
+              <w:contextualSpacing/>
+              <w:jc w:val="center"/>
+              <w:rPr>
+                <w:rFonts w:hint="default"/>
+                <w:lang w:val="ru-RU"/>
+              </w:rPr>
+            </w:pPr>
+            <w:r>
+              <w:rPr>
+                <w:lang w:val="ru-RU"/>
+              </w:rPr>
+              <w:t>Строка</w:t>
+            </w:r>
+          </w:p>
+        </w:tc>
+      </w:tr>
+      <w:tr>
+        <w:tblPrEx>
+          <w:tblBorders>
+            <w:top w:val="single" w:color="auto" w:sz="4" w:space="0"/>
+            <w:left w:val="single" w:color="auto" w:sz="4" w:space="0"/>
+            <w:bottom w:val="single" w:color="auto" w:sz="4" w:space="0"/>
+            <w:right w:val="single" w:color="auto" w:sz="4" w:space="0"/>
+            <w:insideH w:val="single" w:color="auto" w:sz="4" w:space="0"/>
+            <w:insideV w:val="single" w:color="auto" w:sz="4" w:space="0"/>
+          </w:tblBorders>
+          <w:tblCellMar>
+            <w:top w:w="0" w:type="dxa"/>
+            <w:left w:w="108" w:type="dxa"/>
+            <w:bottom w:w="0" w:type="dxa"/>
+            <w:right w:w="108" w:type="dxa"/>
+          </w:tblCellMar>
+        </w:tblPrEx>
+        <w:trPr>
+          <w:trHeight w:val="831" w:hRule="atLeast"/>
+        </w:trPr>
+        <w:tc>
+          <w:tcPr>
+            <w:tcW w:w="2273" w:type="dxa"/>
+            <w:vAlign w:val="center"/>
+          </w:tcPr>
+          <w:p>
+            <w:pPr>
+              <w:spacing w:line="360" w:lineRule="atLeast"/>
+              <w:contextualSpacing/>
+              <w:jc w:val="center"/>
+              <w:rPr>
+                <w:rFonts w:hint="default" w:cs="Times New Roman"/>
+                <w:lang w:val="ru-RU"/>
+              </w:rPr>
+            </w:pPr>
+            <w:r>
+              <w:rPr>
+                <w:rFonts w:hint="default" w:cs="Times New Roman"/>
+                <w:lang w:val="ru-RU"/>
+              </w:rPr>
+              <w:t>Имя профиля</w:t>
+            </w:r>
+          </w:p>
+        </w:tc>
+        <w:tc>
+          <w:tcPr>
+            <w:tcW w:w="4791" w:type="dxa"/>
+            <w:vAlign w:val="center"/>
+          </w:tcPr>
+          <w:p>
+            <w:pPr>
+              <w:spacing w:line="360" w:lineRule="atLeast"/>
+              <w:contextualSpacing/>
+              <w:jc w:val="center"/>
+              <w:rPr>
+                <w:rFonts w:hint="default"/>
+                <w:lang w:val="ru-RU"/>
+              </w:rPr>
+            </w:pPr>
+            <w:r>
+              <w:rPr>
+                <w:rFonts w:hint="default"/>
+                <w:lang w:val="ru-RU"/>
+              </w:rPr>
+              <w:t>Содержит имя профиля пользователя</w:t>
+            </w:r>
+          </w:p>
+        </w:tc>
+        <w:tc>
+          <w:tcPr>
+            <w:tcW w:w="2281" w:type="dxa"/>
+            <w:vAlign w:val="center"/>
+          </w:tcPr>
+          <w:p>
+            <w:pPr>
+              <w:spacing w:line="360" w:lineRule="atLeast"/>
+              <w:contextualSpacing/>
+              <w:jc w:val="center"/>
+              <w:rPr>
+                <w:lang w:val="ru-RU"/>
+              </w:rPr>
+            </w:pPr>
+            <w:r>
+              <w:rPr>
+                <w:lang w:val="ru-RU"/>
+              </w:rPr>
+              <w:t>Строка</w:t>
+            </w:r>
+          </w:p>
+        </w:tc>
+      </w:tr>
+      <w:tr>
+        <w:tblPrEx>
+          <w:tblBorders>
+            <w:top w:val="single" w:color="auto" w:sz="4" w:space="0"/>
+            <w:left w:val="single" w:color="auto" w:sz="4" w:space="0"/>
+            <w:bottom w:val="single" w:color="auto" w:sz="4" w:space="0"/>
+            <w:right w:val="single" w:color="auto" w:sz="4" w:space="0"/>
+            <w:insideH w:val="single" w:color="auto" w:sz="4" w:space="0"/>
+            <w:insideV w:val="single" w:color="auto" w:sz="4" w:space="0"/>
+          </w:tblBorders>
+          <w:tblCellMar>
+            <w:top w:w="0" w:type="dxa"/>
+            <w:left w:w="108" w:type="dxa"/>
+            <w:bottom w:w="0" w:type="dxa"/>
+            <w:right w:w="108" w:type="dxa"/>
+          </w:tblCellMar>
+        </w:tblPrEx>
+        <w:trPr>
+          <w:trHeight w:val="831" w:hRule="atLeast"/>
+        </w:trPr>
+        <w:tc>
+          <w:tcPr>
+            <w:tcW w:w="2273" w:type="dxa"/>
+            <w:vAlign w:val="center"/>
+          </w:tcPr>
+          <w:p>
+            <w:pPr>
+              <w:spacing w:line="360" w:lineRule="atLeast"/>
+              <w:contextualSpacing/>
+              <w:jc w:val="center"/>
+              <w:rPr>
+                <w:rFonts w:hint="default" w:cs="Times New Roman"/>
+                <w:lang w:val="ru-RU"/>
+              </w:rPr>
+            </w:pPr>
+            <w:r>
+              <w:rPr>
+                <w:rFonts w:hint="default" w:cs="Times New Roman"/>
+                <w:lang w:val="ru-RU"/>
+              </w:rPr>
+              <w:t>Описание профиля</w:t>
+            </w:r>
+          </w:p>
+        </w:tc>
+        <w:tc>
+          <w:tcPr>
+            <w:tcW w:w="4791" w:type="dxa"/>
+            <w:vAlign w:val="center"/>
+          </w:tcPr>
+          <w:p>
+            <w:pPr>
+              <w:spacing w:line="360" w:lineRule="atLeast"/>
+              <w:contextualSpacing/>
+              <w:jc w:val="center"/>
+              <w:rPr>
+                <w:rFonts w:hint="default"/>
+                <w:lang w:val="ru-RU"/>
+              </w:rPr>
+            </w:pPr>
+            <w:r>
+              <w:rPr>
+                <w:rFonts w:hint="default"/>
+                <w:lang w:val="ru-RU"/>
+              </w:rPr>
+              <w:t>Содержит описание профиля пользователя</w:t>
+            </w:r>
+          </w:p>
+        </w:tc>
+        <w:tc>
+          <w:tcPr>
+            <w:tcW w:w="2281" w:type="dxa"/>
+            <w:vAlign w:val="center"/>
+          </w:tcPr>
+          <w:p>
+            <w:pPr>
+              <w:spacing w:line="360" w:lineRule="atLeast"/>
+              <w:contextualSpacing/>
+              <w:jc w:val="center"/>
+              <w:rPr>
+                <w:lang w:val="ru-RU"/>
+              </w:rPr>
+            </w:pPr>
+            <w:r>
+              <w:rPr>
+                <w:lang w:val="ru-RU"/>
+              </w:rPr>
+              <w:t>Строка</w:t>
+            </w:r>
+          </w:p>
+        </w:tc>
+      </w:tr>
+      <w:tr>
+        <w:tblPrEx>
+          <w:tblBorders>
+            <w:top w:val="single" w:color="auto" w:sz="4" w:space="0"/>
+            <w:left w:val="single" w:color="auto" w:sz="4" w:space="0"/>
+            <w:bottom w:val="single" w:color="auto" w:sz="4" w:space="0"/>
+            <w:right w:val="single" w:color="auto" w:sz="4" w:space="0"/>
+            <w:insideH w:val="single" w:color="auto" w:sz="4" w:space="0"/>
+            <w:insideV w:val="single" w:color="auto" w:sz="4" w:space="0"/>
+          </w:tblBorders>
+          <w:tblCellMar>
+            <w:top w:w="0" w:type="dxa"/>
+            <w:left w:w="108" w:type="dxa"/>
+            <w:bottom w:w="0" w:type="dxa"/>
+            <w:right w:w="108" w:type="dxa"/>
+          </w:tblCellMar>
+        </w:tblPrEx>
+        <w:trPr>
+          <w:trHeight w:val="831" w:hRule="atLeast"/>
+        </w:trPr>
+        <w:tc>
+          <w:tcPr>
+            <w:tcW w:w="2273" w:type="dxa"/>
+            <w:vAlign w:val="center"/>
+          </w:tcPr>
+          <w:p>
+            <w:pPr>
+              <w:spacing w:line="360" w:lineRule="atLeast"/>
+              <w:contextualSpacing/>
+              <w:jc w:val="center"/>
+              <w:rPr>
+                <w:rFonts w:hint="default" w:cs="Times New Roman"/>
+                <w:lang w:val="ru-RU"/>
+              </w:rPr>
+            </w:pPr>
+            <w:r>
+              <w:rPr>
+                <w:rFonts w:hint="default" w:cs="Times New Roman"/>
+                <w:lang w:val="ru-RU"/>
+              </w:rPr>
+              <w:t>Иконка профиля</w:t>
+            </w:r>
+          </w:p>
+        </w:tc>
+        <w:tc>
+          <w:tcPr>
+            <w:tcW w:w="4791" w:type="dxa"/>
+            <w:vAlign w:val="center"/>
+          </w:tcPr>
+          <w:p>
+            <w:pPr>
+              <w:spacing w:line="360" w:lineRule="atLeast"/>
+              <w:contextualSpacing/>
+              <w:jc w:val="center"/>
+              <w:rPr>
+                <w:rFonts w:hint="default"/>
+                <w:lang w:val="ru-RU"/>
+              </w:rPr>
+            </w:pPr>
+            <w:r>
+              <w:rPr>
+                <w:rFonts w:hint="default"/>
+                <w:lang w:val="ru-RU"/>
+              </w:rPr>
+              <w:t>Содержит небольшое изображение, представляющее иконку профиля пользователя</w:t>
+            </w:r>
+          </w:p>
+        </w:tc>
+        <w:tc>
+          <w:tcPr>
+            <w:tcW w:w="2281" w:type="dxa"/>
+            <w:vAlign w:val="center"/>
+          </w:tcPr>
+          <w:p>
+            <w:pPr>
+              <w:spacing w:line="360" w:lineRule="atLeast"/>
+              <w:contextualSpacing/>
+              <w:jc w:val="center"/>
+              <w:rPr>
+                <w:rFonts w:hint="default"/>
+                <w:lang w:val="ru-RU"/>
+              </w:rPr>
+            </w:pPr>
+            <w:r>
+              <w:rPr>
+                <w:lang w:val="ru-RU"/>
+              </w:rPr>
+              <w:t>Массив</w:t>
+            </w:r>
+            <w:r>
+              <w:rPr>
+                <w:rFonts w:hint="default"/>
+                <w:lang w:val="ru-RU"/>
+              </w:rPr>
+              <w:t xml:space="preserve"> байт</w:t>
+            </w:r>
+          </w:p>
+        </w:tc>
+      </w:tr>
+      <w:tr>
+        <w:tblPrEx>
+          <w:tblBorders>
+            <w:top w:val="single" w:color="auto" w:sz="4" w:space="0"/>
+            <w:left w:val="single" w:color="auto" w:sz="4" w:space="0"/>
+            <w:bottom w:val="single" w:color="auto" w:sz="4" w:space="0"/>
+            <w:right w:val="single" w:color="auto" w:sz="4" w:space="0"/>
+            <w:insideH w:val="single" w:color="auto" w:sz="4" w:space="0"/>
+            <w:insideV w:val="single" w:color="auto" w:sz="4" w:space="0"/>
+          </w:tblBorders>
+          <w:tblCellMar>
+            <w:top w:w="0" w:type="dxa"/>
+            <w:left w:w="108" w:type="dxa"/>
+            <w:bottom w:w="0" w:type="dxa"/>
+            <w:right w:w="108" w:type="dxa"/>
+          </w:tblCellMar>
+        </w:tblPrEx>
+        <w:trPr>
+          <w:trHeight w:val="831" w:hRule="atLeast"/>
+        </w:trPr>
+        <w:tc>
+          <w:tcPr>
+            <w:tcW w:w="2273" w:type="dxa"/>
+            <w:vAlign w:val="center"/>
+          </w:tcPr>
+          <w:p>
+            <w:pPr>
+              <w:spacing w:line="360" w:lineRule="atLeast"/>
+              <w:contextualSpacing/>
+              <w:jc w:val="center"/>
+              <w:rPr>
+                <w:rFonts w:hint="default" w:cs="Times New Roman"/>
+                <w:lang w:val="ru-RU"/>
+              </w:rPr>
+            </w:pPr>
+            <w:r>
+              <w:rPr>
+                <w:rFonts w:hint="default" w:cs="Times New Roman"/>
+                <w:lang w:val="ru-RU"/>
+              </w:rPr>
+              <w:t>Изображение профиля</w:t>
+            </w:r>
+          </w:p>
+        </w:tc>
+        <w:tc>
+          <w:tcPr>
+            <w:tcW w:w="4791" w:type="dxa"/>
+            <w:vAlign w:val="center"/>
+          </w:tcPr>
+          <w:p>
+            <w:pPr>
+              <w:spacing w:line="360" w:lineRule="atLeast"/>
+              <w:contextualSpacing/>
+              <w:jc w:val="center"/>
+              <w:rPr>
+                <w:rFonts w:hint="default"/>
+                <w:lang w:val="ru-RU"/>
+              </w:rPr>
+            </w:pPr>
+            <w:r>
+              <w:rPr>
+                <w:rFonts w:hint="default"/>
+                <w:lang w:val="ru-RU"/>
+              </w:rPr>
+              <w:t>Содержит изображение профиля пользователя</w:t>
+            </w:r>
+          </w:p>
+        </w:tc>
+        <w:tc>
+          <w:tcPr>
+            <w:tcW w:w="2281" w:type="dxa"/>
+            <w:vAlign w:val="center"/>
+          </w:tcPr>
+          <w:p>
+            <w:pPr>
+              <w:spacing w:line="360" w:lineRule="atLeast"/>
+              <w:contextualSpacing/>
+              <w:jc w:val="center"/>
+              <w:rPr>
+                <w:lang w:val="ru-RU"/>
+              </w:rPr>
+            </w:pPr>
+            <w:r>
+              <w:rPr>
+                <w:lang w:val="ru-RU"/>
+              </w:rPr>
+              <w:t>Массив</w:t>
+            </w:r>
+            <w:r>
+              <w:rPr>
+                <w:rFonts w:hint="default"/>
+                <w:lang w:val="ru-RU"/>
+              </w:rPr>
+              <w:t xml:space="preserve"> байт</w:t>
+            </w:r>
+          </w:p>
+        </w:tc>
+      </w:tr>
+    </w:tbl>
+    <w:p>
+      <w:pPr>
+        <w:tabs>
+          <w:tab w:val="left" w:pos="0"/>
+        </w:tabs>
+        <w:ind w:left="0" w:leftChars="0" w:firstLine="560" w:firstLineChars="200"/>
+        <w:jc w:val="both"/>
+        <w:rPr>
+          <w:rFonts w:hint="default"/>
+          <w:i w:val="0"/>
+          <w:iCs w:val="0"/>
+          <w:lang w:val="ru-RU"/>
+        </w:rPr>
+      </w:pPr>
+    </w:p>
+    <w:p>
+      <w:pPr>
+        <w:tabs>
+          <w:tab w:val="left" w:pos="0"/>
+        </w:tabs>
+        <w:ind w:firstLine="560" w:firstLineChars="200"/>
+        <w:jc w:val="both"/>
+        <w:rPr>
+          <w:rFonts w:hint="default" w:cs="Times New Roman"/>
+          <w:lang w:val="ru-RU"/>
+        </w:rPr>
+      </w:pPr>
+      <w:r>
+        <w:rPr>
+          <w:rFonts w:hint="default" w:cs="Times New Roman"/>
+          <w:lang w:val="ru-RU"/>
+        </w:rPr>
+        <w:t>В сущности «Область проектов» определены следующие атрибуты: «Название области проектов», «Идентификатор пользователя» и «Иконка области проектов». В качестве уникального идентификатора служит «Идентификатор области проектов». Более подробное описание каждого атрибута приведено в таблице 2.4.</w:t>
+      </w:r>
       <w:bookmarkStart w:id="0" w:name="_GoBack"/>
       <w:bookmarkEnd w:id="0"/>
     </w:p>
@@ -18666,21 +19982,36 @@
         <w:tabs>
           <w:tab w:val="left" w:pos="0"/>
         </w:tabs>
-        <w:ind w:left="0" w:leftChars="0" w:firstLine="562" w:firstLineChars="200"/>
-        <w:jc w:val="both"/>
-        <w:rPr>
-          <w:rFonts w:hint="default" w:cs="Times New Roman"/>
-          <w:b/>
-          <w:bCs/>
-          <w:lang w:val="en-US"/>
-        </w:rPr>
-      </w:pPr>
-      <w:r>
-        <w:rPr>
-          <w:rFonts w:cs="Times New Roman"/>
-          <w:b/>
-          <w:bCs/>
-          <w:lang w:val="ru-RU"/>
+        <w:ind w:left="0" w:leftChars="0" w:firstLine="560" w:firstLineChars="200"/>
+        <w:jc w:val="both"/>
+        <w:rPr>
+          <w:rFonts w:hint="default"/>
+          <w:i w:val="0"/>
+          <w:iCs w:val="0"/>
+          <w:lang w:val="ru-RU"/>
+        </w:rPr>
+      </w:pPr>
+    </w:p>
+    <w:p>
+      <w:pPr>
+        <w:tabs>
+          <w:tab w:val="left" w:pos="0"/>
+        </w:tabs>
+        <w:ind w:left="0" w:leftChars="0" w:firstLine="560" w:firstLineChars="200"/>
+        <w:jc w:val="both"/>
+        <w:rPr>
+          <w:rFonts w:hint="default"/>
+          <w:i w:val="0"/>
+          <w:iCs w:val="0"/>
+          <w:lang w:val="en-US"/>
+        </w:rPr>
+      </w:pPr>
+      <w:r>
+        <w:rPr>
+          <w:rFonts w:hint="default"/>
+          <w:i w:val="0"/>
+          <w:iCs w:val="0"/>
+          <w:lang w:val="en-US"/>
         </w:rPr>
         <w:br w:type="page"/>
       </w:r>

</xml_diff>